<commit_message>
Classes de teste Hello com JUnit OK.
</commit_message>
<xml_diff>
--- a/book-manager/documents/InstrucoesProjeto.docx
+++ b/book-manager/documents/InstrucoesProjeto.docx
@@ -1055,7 +1055,7 @@
                 <v:shape id="_x0000_i1025" type="#_x0000_t75" style="width:278.25pt;height:169.5pt" o:ole="">
                   <v:imagedata r:id="rId21" o:title=""/>
                 </v:shape>
-                <o:OLEObject Type="Embed" ProgID="PBrush" ShapeID="_x0000_i1025" DrawAspect="Content" ObjectID="_1606403466" r:id="rId22"/>
+                <o:OLEObject Type="Embed" ProgID="PBrush" ShapeID="_x0000_i1025" DrawAspect="Content" ObjectID="_1606414664" r:id="rId22"/>
               </w:object>
             </w:r>
           </w:p>
@@ -2179,7 +2179,7 @@
                 <v:shape id="_x0000_i1026" type="#_x0000_t75" style="width:522.75pt;height:191.25pt" o:ole="">
                   <v:imagedata r:id="rId40" o:title=""/>
                 </v:shape>
-                <o:OLEObject Type="Embed" ProgID="PBrush" ShapeID="_x0000_i1026" DrawAspect="Content" ObjectID="_1606403467" r:id="rId41"/>
+                <o:OLEObject Type="Embed" ProgID="PBrush" ShapeID="_x0000_i1026" DrawAspect="Content" ObjectID="_1606414665" r:id="rId41"/>
               </w:object>
             </w:r>
           </w:p>
@@ -2549,8 +2549,8 @@
               <w:lastRenderedPageBreak/>
               <w:drawing>
                 <wp:inline distT="0" distB="0" distL="0" distR="0" wp14:anchorId="5BAC5D83" wp14:editId="3CBF2849">
-                  <wp:extent cx="5612130" cy="3332480"/>
-                  <wp:effectExtent l="0" t="0" r="7620" b="1270"/>
+                  <wp:extent cx="6143614" cy="3648075"/>
+                  <wp:effectExtent l="0" t="0" r="0" b="0"/>
                   <wp:docPr id="17" name="Imagem 17"/>
                   <wp:cNvGraphicFramePr>
                     <a:graphicFrameLocks xmlns:a="http://schemas.openxmlformats.org/drawingml/2006/main" noChangeAspect="1"/>
@@ -2571,7 +2571,7 @@
                         <pic:spPr>
                           <a:xfrm>
                             <a:off x="0" y="0"/>
-                            <a:ext cx="5612130" cy="3332480"/>
+                            <a:ext cx="6145700" cy="3649314"/>
                           </a:xfrm>
                           <a:prstGeom prst="rect">
                             <a:avLst/>
@@ -2590,13 +2590,7 @@
     <w:p/>
     <w:p>
       <w:r>
-        <w:t>1</w:t>
-      </w:r>
-      <w:r>
-        <w:t>4</w:t>
-      </w:r>
-      <w:r>
-        <w:t xml:space="preserve">º </w:t>
+        <w:t xml:space="preserve">14º </w:t>
       </w:r>
       <w:proofErr w:type="gramStart"/>
       <w:r>
@@ -2653,10 +2647,7 @@
         </w:numPr>
       </w:pPr>
       <w:r>
-        <w:t>Fonte</w:t>
-      </w:r>
-      <w:r>
-        <w:t xml:space="preserve">: </w:t>
+        <w:t xml:space="preserve">Fonte: </w:t>
       </w:r>
       <w:hyperlink r:id="rId49" w:history="1">
         <w:r>
@@ -2692,8 +2683,8 @@
               </w:rPr>
               <w:drawing>
                 <wp:inline distT="0" distB="0" distL="0" distR="0" wp14:anchorId="7E8904F7" wp14:editId="2CF88F1C">
-                  <wp:extent cx="5612130" cy="3332480"/>
-                  <wp:effectExtent l="0" t="0" r="7620" b="1270"/>
+                  <wp:extent cx="6153150" cy="3653739"/>
+                  <wp:effectExtent l="0" t="0" r="0" b="4445"/>
                   <wp:docPr id="20" name="Imagem 20"/>
                   <wp:cNvGraphicFramePr>
                     <a:graphicFrameLocks xmlns:a="http://schemas.openxmlformats.org/drawingml/2006/main" noChangeAspect="1"/>
@@ -2714,7 +2705,7 @@
                         <pic:spPr>
                           <a:xfrm>
                             <a:off x="0" y="0"/>
-                            <a:ext cx="5612130" cy="3332480"/>
+                            <a:ext cx="6160788" cy="3658274"/>
                           </a:xfrm>
                           <a:prstGeom prst="rect">
                             <a:avLst/>
@@ -2733,13 +2724,7 @@
     <w:p/>
     <w:p>
       <w:r>
-        <w:t>1</w:t>
-      </w:r>
-      <w:r>
-        <w:t>5</w:t>
-      </w:r>
-      <w:r>
-        <w:t xml:space="preserve">º passo: </w:t>
+        <w:t xml:space="preserve">15º passo: </w:t>
       </w:r>
       <w:r>
         <w:t>Documentar em arquivo texto os Requisitos Iniciais</w:t>
@@ -3114,16 +3099,7 @@
     <w:p/>
     <w:p>
       <w:r>
-        <w:t>1</w:t>
-      </w:r>
-      <w:r>
-        <w:t>6</w:t>
-      </w:r>
-      <w:r>
-        <w:t xml:space="preserve">º passo: </w:t>
-      </w:r>
-      <w:r>
-        <w:t>Analisar e desenhar levantamentos iniciais com base nos Requisitos</w:t>
+        <w:t>16º passo: Analisar e desenhar levantamentos iniciais com base nos Requisitos</w:t>
       </w:r>
     </w:p>
     <w:p>
@@ -3135,10 +3111,7 @@
         </w:numPr>
       </w:pPr>
       <w:r>
-        <w:t>Referencia UML</w:t>
-      </w:r>
-      <w:r>
-        <w:t xml:space="preserve">: </w:t>
+        <w:t xml:space="preserve">Referencia UML: </w:t>
       </w:r>
       <w:hyperlink r:id="rId57" w:history="1">
         <w:r>
@@ -3191,8 +3164,8 @@
         <w:tblLook w:val="04A0" w:firstRow="1" w:lastRow="0" w:firstColumn="1" w:lastColumn="0" w:noHBand="0" w:noVBand="1"/>
       </w:tblPr>
       <w:tblGrid>
-        <w:gridCol w:w="5341"/>
-        <w:gridCol w:w="5341"/>
+        <w:gridCol w:w="5303"/>
+        <w:gridCol w:w="5303"/>
       </w:tblGrid>
       <w:tr>
         <w:tc>
@@ -3210,7 +3183,7 @@
               </w:rPr>
               <w:lastRenderedPageBreak/>
               <w:drawing>
-                <wp:inline distT="0" distB="0" distL="0" distR="0" wp14:anchorId="5D953C2D" wp14:editId="4132768B">
+                <wp:inline distT="0" distB="0" distL="0" distR="0" wp14:anchorId="113E78EF" wp14:editId="24B226F1">
                   <wp:extent cx="3098165" cy="3067050"/>
                   <wp:effectExtent l="0" t="0" r="6985" b="0"/>
                   <wp:docPr id="39" name="Imagem 39"/>
@@ -3274,7 +3247,7 @@
                 <w:lang w:eastAsia="pt-BR"/>
               </w:rPr>
               <w:drawing>
-                <wp:inline distT="0" distB="0" distL="0" distR="0" wp14:anchorId="47FA976D" wp14:editId="738FFDC5">
+                <wp:inline distT="0" distB="0" distL="0" distR="0" wp14:anchorId="618CB547" wp14:editId="6E135ACD">
                   <wp:extent cx="3105150" cy="1756068"/>
                   <wp:effectExtent l="0" t="0" r="0" b="0"/>
                   <wp:docPr id="40" name="Imagem 40"/>
@@ -3328,10 +3301,10 @@
             </w:pPr>
             <w:r>
               <w:object w:dxaOrig="15435" w:dyaOrig="7095">
-                <v:shape id="_x0000_i1027" type="#_x0000_t75" style="width:523.5pt;height:240.75pt" o:ole="">
+                <v:shape id="_x0000_i1027" type="#_x0000_t75" style="width:489.75pt;height:225.75pt" o:ole="">
                   <v:imagedata r:id="rId60" o:title=""/>
                 </v:shape>
-                <o:OLEObject Type="Embed" ProgID="PBrush" ShapeID="_x0000_i1027" DrawAspect="Content" ObjectID="_1606403468" r:id="rId61"/>
+                <o:OLEObject Type="Embed" ProgID="PBrush" ShapeID="_x0000_i1027" DrawAspect="Content" ObjectID="_1606414666" r:id="rId61"/>
               </w:object>
             </w:r>
           </w:p>
@@ -3341,16 +3314,7 @@
     <w:p/>
     <w:p>
       <w:r>
-        <w:t>1</w:t>
-      </w:r>
-      <w:r>
-        <w:t>7</w:t>
-      </w:r>
-      <w:r>
-        <w:t xml:space="preserve">º passo: </w:t>
-      </w:r>
-      <w:r>
-        <w:t>Atualizar repositório</w:t>
+        <w:t>17º passo: Atualizar repositório</w:t>
       </w:r>
     </w:p>
     <w:tbl>
@@ -3378,7 +3342,7 @@
                 <w:lang w:eastAsia="pt-BR"/>
               </w:rPr>
               <w:drawing>
-                <wp:inline distT="0" distB="0" distL="0" distR="0" wp14:anchorId="22744014" wp14:editId="60CAF211">
+                <wp:inline distT="0" distB="0" distL="0" distR="0" wp14:anchorId="39B274FE" wp14:editId="0E3EF58A">
                   <wp:extent cx="3105150" cy="1843837"/>
                   <wp:effectExtent l="0" t="0" r="0" b="4445"/>
                   <wp:docPr id="44" name="Imagem 44"/>
@@ -3429,10 +3393,10 @@
                 <w:lang w:eastAsia="pt-BR"/>
               </w:rPr>
               <w:drawing>
-                <wp:inline distT="0" distB="0" distL="0" distR="0" wp14:anchorId="493BEB44" wp14:editId="1ABD7C0D">
-                  <wp:extent cx="3105150" cy="1419116"/>
-                  <wp:effectExtent l="0" t="0" r="0" b="0"/>
-                  <wp:docPr id="45" name="Imagem 45"/>
+                <wp:inline distT="0" distB="0" distL="0" distR="0" wp14:anchorId="205E6AA1" wp14:editId="612D5E81">
+                  <wp:extent cx="3105150" cy="2130882"/>
+                  <wp:effectExtent l="0" t="0" r="0" b="3175"/>
+                  <wp:docPr id="15" name="Imagem 15"/>
                   <wp:cNvGraphicFramePr>
                     <a:graphicFrameLocks xmlns:a="http://schemas.openxmlformats.org/drawingml/2006/main" noChangeAspect="1"/>
                   </wp:cNvGraphicFramePr>
@@ -3440,13 +3404,72 @@
                     <a:graphicData uri="http://schemas.openxmlformats.org/drawingml/2006/picture">
                       <pic:pic xmlns:pic="http://schemas.openxmlformats.org/drawingml/2006/picture">
                         <pic:nvPicPr>
-                          <pic:cNvPr id="0" name="Picture 11"/>
+                          <pic:cNvPr id="0" name=""/>
+                          <pic:cNvPicPr/>
+                        </pic:nvPicPr>
+                        <pic:blipFill>
+                          <a:blip r:embed="rId63"/>
+                          <a:stretch>
+                            <a:fillRect/>
+                          </a:stretch>
+                        </pic:blipFill>
+                        <pic:spPr>
+                          <a:xfrm>
+                            <a:off x="0" y="0"/>
+                            <a:ext cx="3107712" cy="2132640"/>
+                          </a:xfrm>
+                          <a:prstGeom prst="rect">
+                            <a:avLst/>
+                          </a:prstGeom>
+                        </pic:spPr>
+                      </pic:pic>
+                    </a:graphicData>
+                  </a:graphic>
+                </wp:inline>
+              </w:drawing>
+            </w:r>
+          </w:p>
+        </w:tc>
+      </w:tr>
+      <w:tr>
+        <w:tc>
+          <w:tcPr>
+            <w:tcW w:w="10606" w:type="dxa"/>
+            <w:gridSpan w:val="2"/>
+          </w:tcPr>
+          <w:p>
+            <w:pPr>
+              <w:jc w:val="center"/>
+              <w:rPr>
+                <w:noProof/>
+                <w:lang w:eastAsia="pt-BR"/>
+              </w:rPr>
+            </w:pPr>
+            <w:r>
+              <w:rPr>
+                <w:noProof/>
+                <w:lang w:eastAsia="pt-BR"/>
+              </w:rPr>
+              <w:lastRenderedPageBreak/>
+              <w:drawing>
+                <wp:inline distT="0" distB="0" distL="0" distR="0" wp14:anchorId="313BD574" wp14:editId="5F787EA2">
+                  <wp:extent cx="6238875" cy="2770847"/>
+                  <wp:effectExtent l="0" t="0" r="0" b="0"/>
+                  <wp:docPr id="16" name="Imagem 16"/>
+                  <wp:cNvGraphicFramePr>
+                    <a:graphicFrameLocks xmlns:a="http://schemas.openxmlformats.org/drawingml/2006/main" noChangeAspect="1"/>
+                  </wp:cNvGraphicFramePr>
+                  <a:graphic xmlns:a="http://schemas.openxmlformats.org/drawingml/2006/main">
+                    <a:graphicData uri="http://schemas.openxmlformats.org/drawingml/2006/picture">
+                      <pic:pic xmlns:pic="http://schemas.openxmlformats.org/drawingml/2006/picture">
+                        <pic:nvPicPr>
+                          <pic:cNvPr id="0" name="Picture 10"/>
                           <pic:cNvPicPr>
                             <a:picLocks noChangeAspect="1" noChangeArrowheads="1"/>
                           </pic:cNvPicPr>
                         </pic:nvPicPr>
                         <pic:blipFill>
-                          <a:blip r:embed="rId63" cstate="print">
+                          <a:blip r:embed="rId64">
                             <a:extLst>
                               <a:ext uri="{28A0092B-C50C-407E-A947-70E740481C1C}">
                                 <a14:useLocalDpi xmlns:a14="http://schemas.microsoft.com/office/drawing/2010/main" val="0"/>
@@ -3461,7 +3484,7 @@
                         <pic:spPr bwMode="auto">
                           <a:xfrm>
                             <a:off x="0" y="0"/>
-                            <a:ext cx="3105150" cy="1419116"/>
+                            <a:ext cx="6241059" cy="2771817"/>
                           </a:xfrm>
                           <a:prstGeom prst="rect">
                             <a:avLst/>
@@ -3484,13 +3507,7 @@
     <w:p/>
     <w:p>
       <w:r>
-        <w:t>1</w:t>
-      </w:r>
-      <w:r>
-        <w:t>8</w:t>
-      </w:r>
-      <w:r>
-        <w:t xml:space="preserve">º passo: </w:t>
+        <w:t xml:space="preserve">18º passo: </w:t>
       </w:r>
       <w:proofErr w:type="gramStart"/>
       <w:r>
@@ -3503,35 +3520,6 @@
       <w:r>
         <w:t xml:space="preserve"> inicial da solução</w:t>
       </w:r>
-    </w:p>
-    <w:p>
-      <w:pPr>
-        <w:pStyle w:val="PargrafodaLista"/>
-        <w:numPr>
-          <w:ilvl w:val="0"/>
-          <w:numId w:val="2"/>
-        </w:numPr>
-      </w:pPr>
-      <w:r>
-        <w:t>Fonte</w:t>
-      </w:r>
-      <w:r>
-        <w:t xml:space="preserve"> Spring</w:t>
-      </w:r>
-      <w:r>
-        <w:t>:</w:t>
-      </w:r>
-      <w:r>
-        <w:tab/>
-      </w:r>
-      <w:hyperlink r:id="rId64" w:history="1">
-        <w:r>
-          <w:rPr>
-            <w:rStyle w:val="Hyperlink"/>
-          </w:rPr>
-          <w:t>https://spring.io/guides/gs/spring-boot/</w:t>
-        </w:r>
-      </w:hyperlink>
       <w:bookmarkStart w:id="0" w:name="_GoBack"/>
       <w:bookmarkEnd w:id="0"/>
     </w:p>
@@ -3544,13 +3532,41 @@
         </w:numPr>
       </w:pPr>
       <w:r>
-        <w:lastRenderedPageBreak/>
+        <w:t>Fonte</w:t>
+      </w:r>
+      <w:r>
+        <w:t xml:space="preserve"> Spring</w:t>
+      </w:r>
+      <w:r>
+        <w:t>:</w:t>
+      </w:r>
+      <w:r>
+        <w:tab/>
+      </w:r>
+      <w:hyperlink r:id="rId65" w:history="1">
+        <w:r>
+          <w:rPr>
+            <w:rStyle w:val="Hyperlink"/>
+          </w:rPr>
+          <w:t>https://spring.io/guides/gs/spring-boot/</w:t>
+        </w:r>
+      </w:hyperlink>
+    </w:p>
+    <w:p>
+      <w:pPr>
+        <w:pStyle w:val="PargrafodaLista"/>
+        <w:numPr>
+          <w:ilvl w:val="0"/>
+          <w:numId w:val="2"/>
+        </w:numPr>
+      </w:pPr>
+      <w:r>
         <w:t>Fonte MVVM:</w:t>
       </w:r>
       <w:r>
         <w:tab/>
       </w:r>
-      <w:hyperlink r:id="rId65" w:history="1">
+      <w:hyperlink r:id="rId66" w:history="1">
         <w:r>
           <w:rPr>
             <w:rStyle w:val="Hyperlink"/>

</xml_diff>

<commit_message>
Atualizações no modelo e H2 OK.
</commit_message>
<xml_diff>
--- a/book-manager/documents/InstrucoesProjeto.docx
+++ b/book-manager/documents/InstrucoesProjeto.docx
@@ -1055,7 +1055,7 @@
                 <v:shape id="_x0000_i1025" type="#_x0000_t75" style="width:278.25pt;height:169.5pt" o:ole="">
                   <v:imagedata r:id="rId21" o:title=""/>
                 </v:shape>
-                <o:OLEObject Type="Embed" ProgID="PBrush" ShapeID="_x0000_i1025" DrawAspect="Content" ObjectID="_1606414664" r:id="rId22"/>
+                <o:OLEObject Type="Embed" ProgID="PBrush" ShapeID="_x0000_i1025" DrawAspect="Content" ObjectID="_1606588749" r:id="rId22"/>
               </w:object>
             </w:r>
           </w:p>
@@ -2179,7 +2179,7 @@
                 <v:shape id="_x0000_i1026" type="#_x0000_t75" style="width:522.75pt;height:191.25pt" o:ole="">
                   <v:imagedata r:id="rId40" o:title=""/>
                 </v:shape>
-                <o:OLEObject Type="Embed" ProgID="PBrush" ShapeID="_x0000_i1026" DrawAspect="Content" ObjectID="_1606414665" r:id="rId41"/>
+                <o:OLEObject Type="Embed" ProgID="PBrush" ShapeID="_x0000_i1026" DrawAspect="Content" ObjectID="_1606588750" r:id="rId41"/>
               </w:object>
             </w:r>
           </w:p>
@@ -3304,7 +3304,7 @@
                 <v:shape id="_x0000_i1027" type="#_x0000_t75" style="width:489.75pt;height:225.75pt" o:ole="">
                   <v:imagedata r:id="rId60" o:title=""/>
                 </v:shape>
-                <o:OLEObject Type="Embed" ProgID="PBrush" ShapeID="_x0000_i1027" DrawAspect="Content" ObjectID="_1606414666" r:id="rId61"/>
+                <o:OLEObject Type="Embed" ProgID="PBrush" ShapeID="_x0000_i1027" DrawAspect="Content" ObjectID="_1606588751" r:id="rId61"/>
               </w:object>
             </w:r>
           </w:p>
@@ -3509,71 +3509,9 @@
       <w:r>
         <w:t xml:space="preserve">18º passo: </w:t>
       </w:r>
-      <w:proofErr w:type="gramStart"/>
-      <w:r>
-        <w:t>I</w:t>
-      </w:r>
-      <w:r>
-        <w:t>mplementação</w:t>
-      </w:r>
-      <w:proofErr w:type="gramEnd"/>
-      <w:r>
-        <w:t xml:space="preserve"> inicial da solução</w:t>
-      </w:r>
-      <w:bookmarkStart w:id="0" w:name="_GoBack"/>
-      <w:bookmarkEnd w:id="0"/>
-    </w:p>
-    <w:p>
-      <w:pPr>
-        <w:pStyle w:val="PargrafodaLista"/>
-        <w:numPr>
-          <w:ilvl w:val="0"/>
-          <w:numId w:val="2"/>
-        </w:numPr>
-      </w:pPr>
-      <w:r>
-        <w:t>Fonte</w:t>
-      </w:r>
-      <w:r>
-        <w:t xml:space="preserve"> Spring</w:t>
-      </w:r>
-      <w:r>
-        <w:t>:</w:t>
-      </w:r>
-      <w:r>
-        <w:tab/>
-      </w:r>
-      <w:hyperlink r:id="rId65" w:history="1">
-        <w:r>
-          <w:rPr>
-            <w:rStyle w:val="Hyperlink"/>
-          </w:rPr>
-          <w:t>https://spring.io/guides/gs/spring-boot/</w:t>
-        </w:r>
-      </w:hyperlink>
-    </w:p>
-    <w:p>
-      <w:pPr>
-        <w:pStyle w:val="PargrafodaLista"/>
-        <w:numPr>
-          <w:ilvl w:val="0"/>
-          <w:numId w:val="2"/>
-        </w:numPr>
-      </w:pPr>
-      <w:r>
-        <w:t>Fonte MVVM:</w:t>
-      </w:r>
-      <w:r>
-        <w:tab/>
-      </w:r>
-      <w:hyperlink r:id="rId66" w:history="1">
-        <w:r>
-          <w:rPr>
-            <w:rStyle w:val="Hyperlink"/>
-          </w:rPr>
-          <w:t>https://medium.cobeisfresh.com/level-up-your-react-architecture-with-mvvm-a471979e3f21</w:t>
-        </w:r>
-      </w:hyperlink>
+      <w:r>
+        <w:t>Adicionar plug-ins Java EE e ZK</w:t>
+      </w:r>
     </w:p>
     <w:tbl>
       <w:tblPr>
@@ -3594,6 +3532,136 @@
             <w:pPr>
               <w:jc w:val="center"/>
             </w:pPr>
+            <w:r>
+              <w:rPr>
+                <w:noProof/>
+                <w:lang w:eastAsia="pt-BR"/>
+              </w:rPr>
+              <w:drawing>
+                <wp:inline distT="0" distB="0" distL="0" distR="0" wp14:anchorId="1121D897" wp14:editId="5A7ECD01">
+                  <wp:extent cx="3105150" cy="2540897"/>
+                  <wp:effectExtent l="0" t="0" r="0" b="0"/>
+                  <wp:docPr id="14" name="Imagem 14"/>
+                  <wp:cNvGraphicFramePr>
+                    <a:graphicFrameLocks xmlns:a="http://schemas.openxmlformats.org/drawingml/2006/main" noChangeAspect="1"/>
+                  </wp:cNvGraphicFramePr>
+                  <a:graphic xmlns:a="http://schemas.openxmlformats.org/drawingml/2006/main">
+                    <a:graphicData uri="http://schemas.openxmlformats.org/drawingml/2006/picture">
+                      <pic:pic xmlns:pic="http://schemas.openxmlformats.org/drawingml/2006/picture">
+                        <pic:nvPicPr>
+                          <pic:cNvPr id="0" name=""/>
+                          <pic:cNvPicPr/>
+                        </pic:nvPicPr>
+                        <pic:blipFill>
+                          <a:blip r:embed="rId65"/>
+                          <a:stretch>
+                            <a:fillRect/>
+                          </a:stretch>
+                        </pic:blipFill>
+                        <pic:spPr>
+                          <a:xfrm>
+                            <a:off x="0" y="0"/>
+                            <a:ext cx="3106204" cy="2541760"/>
+                          </a:xfrm>
+                          <a:prstGeom prst="rect">
+                            <a:avLst/>
+                          </a:prstGeom>
+                        </pic:spPr>
+                      </pic:pic>
+                    </a:graphicData>
+                  </a:graphic>
+                </wp:inline>
+              </w:drawing>
+            </w:r>
+          </w:p>
+        </w:tc>
+        <w:tc>
+          <w:tcPr>
+            <w:tcW w:w="5303" w:type="dxa"/>
+          </w:tcPr>
+          <w:p>
+            <w:pPr>
+              <w:jc w:val="center"/>
+            </w:pPr>
+            <w:r>
+              <w:rPr>
+                <w:noProof/>
+                <w:lang w:eastAsia="pt-BR"/>
+              </w:rPr>
+              <w:drawing>
+                <wp:inline distT="0" distB="0" distL="0" distR="0" wp14:anchorId="574825DD" wp14:editId="05E17CD6">
+                  <wp:extent cx="3105150" cy="2540897"/>
+                  <wp:effectExtent l="0" t="0" r="0" b="0"/>
+                  <wp:docPr id="18" name="Imagem 18"/>
+                  <wp:cNvGraphicFramePr>
+                    <a:graphicFrameLocks xmlns:a="http://schemas.openxmlformats.org/drawingml/2006/main" noChangeAspect="1"/>
+                  </wp:cNvGraphicFramePr>
+                  <a:graphic xmlns:a="http://schemas.openxmlformats.org/drawingml/2006/main">
+                    <a:graphicData uri="http://schemas.openxmlformats.org/drawingml/2006/picture">
+                      <pic:pic xmlns:pic="http://schemas.openxmlformats.org/drawingml/2006/picture">
+                        <pic:nvPicPr>
+                          <pic:cNvPr id="0" name=""/>
+                          <pic:cNvPicPr/>
+                        </pic:nvPicPr>
+                        <pic:blipFill>
+                          <a:blip r:embed="rId66"/>
+                          <a:stretch>
+                            <a:fillRect/>
+                          </a:stretch>
+                        </pic:blipFill>
+                        <pic:spPr>
+                          <a:xfrm>
+                            <a:off x="0" y="0"/>
+                            <a:ext cx="3106204" cy="2541760"/>
+                          </a:xfrm>
+                          <a:prstGeom prst="rect">
+                            <a:avLst/>
+                          </a:prstGeom>
+                        </pic:spPr>
+                      </pic:pic>
+                    </a:graphicData>
+                  </a:graphic>
+                </wp:inline>
+              </w:drawing>
+            </w:r>
+          </w:p>
+        </w:tc>
+      </w:tr>
+    </w:tbl>
+    <w:p/>
+    <w:p>
+      <w:r>
+        <w:t>1</w:t>
+      </w:r>
+      <w:r>
+        <w:t>9</w:t>
+      </w:r>
+      <w:r>
+        <w:t xml:space="preserve">º passo: </w:t>
+      </w:r>
+      <w:r>
+        <w:t>x</w:t>
+      </w:r>
+    </w:p>
+    <w:tbl>
+      <w:tblPr>
+        <w:tblStyle w:val="Tabelacomgrade"/>
+        <w:tblW w:w="0" w:type="auto"/>
+        <w:tblLook w:val="04A0" w:firstRow="1" w:lastRow="0" w:firstColumn="1" w:lastColumn="0" w:noHBand="0" w:noVBand="1"/>
+      </w:tblPr>
+      <w:tblGrid>
+        <w:gridCol w:w="5303"/>
+        <w:gridCol w:w="5303"/>
+      </w:tblGrid>
+      <w:tr>
+        <w:tc>
+          <w:tcPr>
+            <w:tcW w:w="5303" w:type="dxa"/>
+          </w:tcPr>
+          <w:p>
+            <w:pPr>
+              <w:jc w:val="center"/>
+            </w:pPr>
           </w:p>
         </w:tc>
         <w:tc>
@@ -3612,6 +3680,8 @@
       <w:r>
         <w:br w:type="page"/>
       </w:r>
+      <w:bookmarkStart w:id="0" w:name="_GoBack"/>
+      <w:bookmarkEnd w:id="0"/>
     </w:p>
     <w:p>
       <w:r>

</xml_diff>

<commit_message>
Inicio de implementação dos Repositories.
</commit_message>
<xml_diff>
--- a/book-manager/documents/InstrucoesProjeto.docx
+++ b/book-manager/documents/InstrucoesProjeto.docx
@@ -1055,7 +1055,7 @@
                 <v:shape id="_x0000_i1025" type="#_x0000_t75" style="width:278.25pt;height:169.5pt" o:ole="">
                   <v:imagedata r:id="rId21" o:title=""/>
                 </v:shape>
-                <o:OLEObject Type="Embed" ProgID="PBrush" ShapeID="_x0000_i1025" DrawAspect="Content" ObjectID="_1606588749" r:id="rId22"/>
+                <o:OLEObject Type="Embed" ProgID="PBrush" ShapeID="_x0000_i1025" DrawAspect="Content" ObjectID="_1606651493" r:id="rId22"/>
               </w:object>
             </w:r>
           </w:p>
@@ -2179,7 +2179,7 @@
                 <v:shape id="_x0000_i1026" type="#_x0000_t75" style="width:522.75pt;height:191.25pt" o:ole="">
                   <v:imagedata r:id="rId40" o:title=""/>
                 </v:shape>
-                <o:OLEObject Type="Embed" ProgID="PBrush" ShapeID="_x0000_i1026" DrawAspect="Content" ObjectID="_1606588750" r:id="rId41"/>
+                <o:OLEObject Type="Embed" ProgID="PBrush" ShapeID="_x0000_i1026" DrawAspect="Content" ObjectID="_1606651494" r:id="rId41"/>
               </w:object>
             </w:r>
           </w:p>
@@ -3304,7 +3304,7 @@
                 <v:shape id="_x0000_i1027" type="#_x0000_t75" style="width:489.75pt;height:225.75pt" o:ole="">
                   <v:imagedata r:id="rId60" o:title=""/>
                 </v:shape>
-                <o:OLEObject Type="Embed" ProgID="PBrush" ShapeID="_x0000_i1027" DrawAspect="Content" ObjectID="_1606588751" r:id="rId61"/>
+                <o:OLEObject Type="Embed" ProgID="PBrush" ShapeID="_x0000_i1027" DrawAspect="Content" ObjectID="_1606651495" r:id="rId61"/>
               </w:object>
             </w:r>
           </w:p>
@@ -3510,8 +3510,13 @@
         <w:t xml:space="preserve">18º passo: </w:t>
       </w:r>
       <w:r>
-        <w:t>Adicionar plug-ins Java EE e ZK</w:t>
-      </w:r>
+        <w:t xml:space="preserve">Adicionar plug-ins Java EE e </w:t>
+      </w:r>
+      <w:proofErr w:type="spellStart"/>
+      <w:r>
+        <w:t>Nodeclipse</w:t>
+      </w:r>
+      <w:proofErr w:type="spellEnd"/>
     </w:p>
     <w:tbl>
       <w:tblPr>
@@ -3589,10 +3594,10 @@
                 <w:lang w:eastAsia="pt-BR"/>
               </w:rPr>
               <w:drawing>
-                <wp:inline distT="0" distB="0" distL="0" distR="0" wp14:anchorId="574825DD" wp14:editId="05E17CD6">
+                <wp:inline distT="0" distB="0" distL="0" distR="0" wp14:anchorId="0E86FD6C" wp14:editId="6BB4DA2B">
                   <wp:extent cx="3105150" cy="2540897"/>
                   <wp:effectExtent l="0" t="0" r="0" b="0"/>
-                  <wp:docPr id="18" name="Imagem 18"/>
+                  <wp:docPr id="19" name="Imagem 19"/>
                   <wp:cNvGraphicFramePr>
                     <a:graphicFrameLocks xmlns:a="http://schemas.openxmlformats.org/drawingml/2006/main" noChangeAspect="1"/>
                   </wp:cNvGraphicFramePr>
@@ -3624,6 +3629,8 @@
                 </wp:inline>
               </w:drawing>
             </w:r>
+            <w:bookmarkStart w:id="0" w:name="_GoBack"/>
+            <w:bookmarkEnd w:id="0"/>
           </w:p>
         </w:tc>
       </w:tr>
@@ -3631,16 +3638,7 @@
     <w:p/>
     <w:p>
       <w:r>
-        <w:t>1</w:t>
-      </w:r>
-      <w:r>
-        <w:t>9</w:t>
-      </w:r>
-      <w:r>
-        <w:t xml:space="preserve">º passo: </w:t>
-      </w:r>
-      <w:r>
-        <w:t>x</w:t>
+        <w:t>19º passo: x</w:t>
       </w:r>
     </w:p>
     <w:tbl>
@@ -3680,8 +3678,6 @@
       <w:r>
         <w:br w:type="page"/>
       </w:r>
-      <w:bookmarkStart w:id="0" w:name="_GoBack"/>
-      <w:bookmarkEnd w:id="0"/>
     </w:p>
     <w:p>
       <w:r>

</xml_diff>

<commit_message>
Adicionado projeto de cliente Angular "book-manager-client".
</commit_message>
<xml_diff>
--- a/book-manager/documents/InstrucoesProjeto.docx
+++ b/book-manager/documents/InstrucoesProjeto.docx
@@ -1055,7 +1055,7 @@
                 <v:shape id="_x0000_i1025" type="#_x0000_t75" style="width:278.25pt;height:169.5pt" o:ole="">
                   <v:imagedata r:id="rId21" o:title=""/>
                 </v:shape>
-                <o:OLEObject Type="Embed" ProgID="PBrush" ShapeID="_x0000_i1025" DrawAspect="Content" ObjectID="_1606651493" r:id="rId22"/>
+                <o:OLEObject Type="Embed" ProgID="PBrush" ShapeID="_x0000_i1025" DrawAspect="Content" ObjectID="_1606656567" r:id="rId22"/>
               </w:object>
             </w:r>
           </w:p>
@@ -2179,7 +2179,7 @@
                 <v:shape id="_x0000_i1026" type="#_x0000_t75" style="width:522.75pt;height:191.25pt" o:ole="">
                   <v:imagedata r:id="rId40" o:title=""/>
                 </v:shape>
-                <o:OLEObject Type="Embed" ProgID="PBrush" ShapeID="_x0000_i1026" DrawAspect="Content" ObjectID="_1606651494" r:id="rId41"/>
+                <o:OLEObject Type="Embed" ProgID="PBrush" ShapeID="_x0000_i1026" DrawAspect="Content" ObjectID="_1606656568" r:id="rId41"/>
               </w:object>
             </w:r>
           </w:p>
@@ -3304,7 +3304,7 @@
                 <v:shape id="_x0000_i1027" type="#_x0000_t75" style="width:489.75pt;height:225.75pt" o:ole="">
                   <v:imagedata r:id="rId60" o:title=""/>
                 </v:shape>
-                <o:OLEObject Type="Embed" ProgID="PBrush" ShapeID="_x0000_i1027" DrawAspect="Content" ObjectID="_1606651495" r:id="rId61"/>
+                <o:OLEObject Type="Embed" ProgID="PBrush" ShapeID="_x0000_i1027" DrawAspect="Content" ObjectID="_1606656569" r:id="rId61"/>
               </w:object>
             </w:r>
           </w:p>
@@ -3629,8 +3629,6 @@
                 </wp:inline>
               </w:drawing>
             </w:r>
-            <w:bookmarkStart w:id="0" w:name="_GoBack"/>
-            <w:bookmarkEnd w:id="0"/>
           </w:p>
         </w:tc>
       </w:tr>
@@ -3638,7 +3636,18 @@
     <w:p/>
     <w:p>
       <w:r>
-        <w:t>19º passo: x</w:t>
+        <w:t xml:space="preserve">19º passo: </w:t>
+      </w:r>
+      <w:r>
+        <w:t xml:space="preserve">Instalar </w:t>
+      </w:r>
+      <w:proofErr w:type="gramStart"/>
+      <w:r>
+        <w:t>Node.</w:t>
+      </w:r>
+      <w:proofErr w:type="gramEnd"/>
+      <w:r>
+        <w:t>js e Angular CLI</w:t>
       </w:r>
     </w:p>
     <w:tbl>
@@ -3648,28 +3657,60 @@
         <w:tblLook w:val="04A0" w:firstRow="1" w:lastRow="0" w:firstColumn="1" w:lastColumn="0" w:noHBand="0" w:noVBand="1"/>
       </w:tblPr>
       <w:tblGrid>
-        <w:gridCol w:w="5303"/>
-        <w:gridCol w:w="5303"/>
+        <w:gridCol w:w="10606"/>
       </w:tblGrid>
       <w:tr>
         <w:tc>
           <w:tcPr>
-            <w:tcW w:w="5303" w:type="dxa"/>
-          </w:tcPr>
-          <w:p>
-            <w:pPr>
-              <w:jc w:val="center"/>
-            </w:pPr>
-          </w:p>
-        </w:tc>
-        <w:tc>
-          <w:tcPr>
-            <w:tcW w:w="5303" w:type="dxa"/>
-          </w:tcPr>
-          <w:p>
-            <w:pPr>
-              <w:jc w:val="center"/>
-            </w:pPr>
+            <w:tcW w:w="10606" w:type="dxa"/>
+          </w:tcPr>
+          <w:p>
+            <w:pPr>
+              <w:jc w:val="center"/>
+            </w:pPr>
+            <w:r>
+              <w:rPr>
+                <w:noProof/>
+                <w:lang w:eastAsia="pt-BR"/>
+              </w:rPr>
+              <w:drawing>
+                <wp:inline distT="0" distB="0" distL="0" distR="0" wp14:anchorId="5FC93ECC" wp14:editId="3224CD64">
+                  <wp:extent cx="5612130" cy="2835275"/>
+                  <wp:effectExtent l="0" t="0" r="7620" b="3175"/>
+                  <wp:docPr id="21" name="Imagem 21"/>
+                  <wp:cNvGraphicFramePr>
+                    <a:graphicFrameLocks xmlns:a="http://schemas.openxmlformats.org/drawingml/2006/main" noChangeAspect="1"/>
+                  </wp:cNvGraphicFramePr>
+                  <a:graphic xmlns:a="http://schemas.openxmlformats.org/drawingml/2006/main">
+                    <a:graphicData uri="http://schemas.openxmlformats.org/drawingml/2006/picture">
+                      <pic:pic xmlns:pic="http://schemas.openxmlformats.org/drawingml/2006/picture">
+                        <pic:nvPicPr>
+                          <pic:cNvPr id="0" name=""/>
+                          <pic:cNvPicPr/>
+                        </pic:nvPicPr>
+                        <pic:blipFill>
+                          <a:blip r:embed="rId67"/>
+                          <a:stretch>
+                            <a:fillRect/>
+                          </a:stretch>
+                        </pic:blipFill>
+                        <pic:spPr>
+                          <a:xfrm>
+                            <a:off x="0" y="0"/>
+                            <a:ext cx="5612130" cy="2835275"/>
+                          </a:xfrm>
+                          <a:prstGeom prst="rect">
+                            <a:avLst/>
+                          </a:prstGeom>
+                        </pic:spPr>
+                      </pic:pic>
+                    </a:graphicData>
+                  </a:graphic>
+                </wp:inline>
+              </w:drawing>
+            </w:r>
+            <w:bookmarkStart w:id="0" w:name="_GoBack"/>
+            <w:bookmarkEnd w:id="0"/>
           </w:p>
         </w:tc>
       </w:tr>

</xml_diff>